<commit_message>
Introduce data structure for duplicated SPO values.
</commit_message>
<xml_diff>
--- a/Math.docx
+++ b/Math.docx
@@ -57,6 +57,22 @@
       <w:r>
         <w:t xml:space="preserve"> true” )</w:t>
       </w:r>
+    </w:p>
+    <w:p>
+      <w:pPr>
+        <w:rPr>
+          <w:rFonts w:eastAsiaTheme="minorEastAsia"/>
+        </w:rPr>
+      </w:pPr>
+      <w:hyperlink r:id="rId7" w:history="1">
+        <w:r>
+          <w:rPr>
+            <w:rStyle w:val="Hyperlink"/>
+            <w:rFonts w:eastAsiaTheme="minorEastAsia"/>
+          </w:rPr>
+          <w:t>https://en.wikipedia.org/wiki/Conditional_probability</w:t>
+        </w:r>
+      </w:hyperlink>
     </w:p>
     <w:p>
       <w:pPr>
@@ -167,16 +183,7 @@
                     <w:rPr>
                       <w:rFonts w:ascii="Cambria Math" w:hAnsi="Cambria Math"/>
                     </w:rPr>
-                    <m:t xml:space="preserve"> </m:t>
-                  </m:r>
-                  <m:r>
-                    <m:rPr>
-                      <m:sty m:val="p"/>
-                    </m:rPr>
-                    <w:rPr>
-                      <w:rFonts w:ascii="Cambria Math" w:hAnsi="Cambria Math"/>
-                    </w:rPr>
-                    <m:t>event</m:t>
+                    <m:t xml:space="preserve"> event</m:t>
                   </m:r>
                   <m:ctrlPr>
                     <w:rPr>
@@ -211,19 +218,13 @@
           <w:rFonts w:eastAsiaTheme="minorEastAsia"/>
         </w:rPr>
       </w:pPr>
-      <w:r>
-        <w:rPr>
-          <w:rFonts w:eastAsiaTheme="minorEastAsia"/>
-        </w:rPr>
-        <w:t xml:space="preserve">See </w:t>
-      </w:r>
-      <w:hyperlink r:id="rId7" w:history="1">
+      <w:hyperlink r:id="rId8" w:history="1">
         <w:r>
           <w:rPr>
             <w:rStyle w:val="Hyperlink"/>
             <w:rFonts w:eastAsiaTheme="minorEastAsia"/>
           </w:rPr>
-          <w:t>https://en.wikipedia.org/wiki/Conditional_probability</w:t>
+          <w:t>https://en.wikipedia.org/wiki/Law_of_total_probability</w:t>
         </w:r>
       </w:hyperlink>
     </w:p>
@@ -272,19 +273,7 @@
       </w:r>
       <w:proofErr w:type="gramEnd"/>
       <w:r>
-        <w:t xml:space="preserve">“exactly 0 at step 1” </w:t>
-      </w:r>
-      <w:r>
-        <w:t xml:space="preserve"> AND </w:t>
-      </w:r>
-      <w:r>
-        <w:t xml:space="preserve"> “exactly 0 at step 2” </w:t>
-      </w:r>
-      <w:r>
-        <w:t xml:space="preserve"> AND … </w:t>
-      </w:r>
-      <w:r>
-        <w:t>0 at step k)</w:t>
+        <w:t>“exactly 0 at step 1”  AND  “exactly 0 at step 2”  AND … 0 at step k)</w:t>
       </w:r>
     </w:p>
     <w:p>
@@ -302,18 +291,28 @@
     </w:p>
     <w:p>
       <w:r>
-        <w:t>(And is multiplication</w:t>
-      </w:r>
-      <w:r>
-        <w:t xml:space="preserve">, </w:t>
-      </w:r>
-      <w:proofErr w:type="gramStart"/>
-      <w:r>
-        <w:t>Or</w:t>
-      </w:r>
-      <w:proofErr w:type="gramEnd"/>
+        <w:t xml:space="preserve">(And </w:t>
+      </w:r>
+      <w:r>
+        <w:t xml:space="preserve">relation </w:t>
+      </w:r>
+      <w:r>
+        <w:t>is multiplication</w:t>
+      </w:r>
+      <w:r>
+        <w:t>s of P.</w:t>
+      </w:r>
+      <w:r>
+        <w:t xml:space="preserve"> </w:t>
+      </w:r>
+      <w:r>
+        <w:t>Or relation</w:t>
+      </w:r>
       <w:r>
         <w:t xml:space="preserve"> is addition</w:t>
+      </w:r>
+      <w:r>
+        <w:t>s of P</w:t>
       </w:r>
       <w:r>
         <w:t>)</w:t>
@@ -394,8 +393,32 @@
         </w:numPr>
       </w:pPr>
       <w:r>
-        <w:t>Mostly via the remaining budget. (Maybe also add is the 4* pool available yes/no)</w:t>
-      </w:r>
+        <w:t xml:space="preserve">Mostly via the remaining budget. </w:t>
+      </w:r>
+    </w:p>
+    <w:p>
+      <w:pPr>
+        <w:pStyle w:val="ListParagraph"/>
+        <w:numPr>
+          <w:ilvl w:val="1"/>
+          <w:numId w:val="1"/>
+        </w:numPr>
+      </w:pPr>
+      <w:r>
+        <w:t xml:space="preserve">(Maybe also </w:t>
+      </w:r>
+      <w:r>
+        <w:t xml:space="preserve">the availability of the </w:t>
+      </w:r>
+      <w:r>
+        <w:t>4* pool yes/no)</w:t>
+      </w:r>
+    </w:p>
+    <w:p>
+      <w:pPr>
+        <w:pStyle w:val="ListParagraph"/>
+        <w:ind w:left="1440"/>
+      </w:pPr>
     </w:p>
     <w:p>
       <w:pPr>
@@ -415,7 +438,34 @@
         <w:t xml:space="preserve"> are as likely</w:t>
       </w:r>
       <w:r>
-        <w:t xml:space="preserve">, we keep track of the probability of each. </w:t>
+        <w:t>, we keep track of the probability of each</w:t>
+      </w:r>
+      <w:r>
+        <w:t>.</w:t>
+      </w:r>
+    </w:p>
+    <w:p>
+      <w:pPr>
+        <w:pStyle w:val="ListParagraph"/>
+        <w:numPr>
+          <w:ilvl w:val="1"/>
+          <w:numId w:val="1"/>
+        </w:numPr>
+      </w:pPr>
+      <w:r>
+        <w:t>In the above total probability example. All possibilities will be the list of all budgets.</w:t>
+      </w:r>
+    </w:p>
+    <w:p>
+      <w:pPr>
+        <w:pStyle w:val="ListParagraph"/>
+        <w:numPr>
+          <w:ilvl w:val="1"/>
+          <w:numId w:val="1"/>
+        </w:numPr>
+      </w:pPr>
+      <w:r>
+        <w:t>And P(X) is the likelihood of seeing that budget.</w:t>
       </w:r>
     </w:p>
     <w:p>
@@ -432,15 +482,32 @@
         </w:numPr>
       </w:pPr>
       <w:r>
-        <w:t>The base case is easy. There’s a valid set of sleep style given a budget at step N.</w:t>
+        <w:t>The base case is easy. There’s a valid set of sleep style</w:t>
+      </w:r>
+      <w:r>
+        <w:t>s,</w:t>
+      </w:r>
+      <w:r>
+        <w:t xml:space="preserve"> given a budget at step N.</w:t>
       </w:r>
       <w:r>
         <w:br/>
         <w:t>The probability is 1/</w:t>
       </w:r>
+      <w:r>
+        <w:t xml:space="preserve"> </w:t>
+      </w:r>
+      <w:proofErr w:type="spellStart"/>
       <w:proofErr w:type="gramStart"/>
       <w:r>
-        <w:t>size(</w:t>
+        <w:t>size</w:t>
+      </w:r>
+      <w:r>
+        <w:t>Of</w:t>
+      </w:r>
+      <w:proofErr w:type="spellEnd"/>
+      <w:r>
+        <w:t>(</w:t>
       </w:r>
       <w:proofErr w:type="gramEnd"/>
       <w:r>
@@ -461,7 +528,31 @@
         </w:numPr>
       </w:pPr>
       <w:r>
-        <w:t xml:space="preserve">For the next case, we’ll call the base case again and again for different possible budgets that are remaining. Use the </w:t>
+        <w:t xml:space="preserve">For the </w:t>
+      </w:r>
+      <w:r>
+        <w:t>following steps</w:t>
+      </w:r>
+      <w:r>
+        <w:t xml:space="preserve">, we’ll call the base case again and again for different possible </w:t>
+      </w:r>
+      <w:r>
+        <w:t>states(</w:t>
+      </w:r>
+      <w:r>
+        <w:t>budgets</w:t>
+      </w:r>
+      <w:r>
+        <w:t>) at the start of the step</w:t>
+      </w:r>
+      <w:r>
+        <w:t xml:space="preserve">. </w:t>
+      </w:r>
+      <w:r>
+        <w:t>Then we u</w:t>
+      </w:r>
+      <w:r>
+        <w:t xml:space="preserve">se the </w:t>
       </w:r>
       <w:r>
         <w:t>Law of Total Probability</w:t>
@@ -484,48 +575,311 @@
         </w:numPr>
       </w:pPr>
       <w:r>
-        <w:t>At each step we find the probability that we pick target at this step. (we allow repeat) Then we can flip to not pick it, combine (multiply) the “not pick” for a global “</w:t>
-      </w:r>
-      <w:r>
-        <w:t>exactly zero</w:t>
-      </w:r>
-      <w:r>
-        <w:t>” then flip again for “at least once.”</w:t>
+        <w:lastRenderedPageBreak/>
+        <w:t>At each step we find the probability that we pick target at this step. (we allow repeat) Then we can flip to not pick it, combine (multiply) the “not pick” for a global “exactly zero” then flip again for “at least once.”</w:t>
       </w:r>
     </w:p>
     <w:p>
       <w:r>
         <w:br/>
       </w:r>
-    </w:p>
-    <w:p>
-      <w:pPr>
-        <w:pStyle w:val="ListParagraph"/>
-        <w:numPr>
-          <w:ilvl w:val="0"/>
-          <w:numId w:val="1"/>
-        </w:numPr>
-      </w:pPr>
-      <w:r>
-        <w:rPr>
-          <w:b/>
-          <w:bCs/>
-        </w:rPr>
-        <w:br w:type="page"/>
-      </w:r>
-    </w:p>
-    <w:p>
-      <w:pPr>
-        <w:rPr>
-          <w:b/>
-          <w:bCs/>
-        </w:rPr>
-      </w:pPr>
-      <w:r>
-        <w:rPr>
-          <w:b/>
-          <w:bCs/>
-        </w:rPr>
+      <w:r>
+        <w:rPr>
+          <w:b/>
+          <w:bCs/>
+        </w:rPr>
+        <w:t>Repeated State (Budget)</w:t>
+      </w:r>
+    </w:p>
+    <w:p>
+      <w:r>
+        <w:t>If two branch get us to the same state (repeated budget, #of remaining pull) then we can merge them and add their associated probabilities.</w:t>
+      </w:r>
+    </w:p>
+    <w:p>
+      <w:pPr>
+        <w:rPr>
+          <w:b/>
+          <w:bCs/>
+        </w:rPr>
+      </w:pPr>
+      <w:r>
+        <w:rPr>
+          <w:b/>
+          <w:bCs/>
+        </w:rPr>
+        <w:t>Repeated Cost</w:t>
+      </w:r>
+    </w:p>
+    <w:p>
+      <w:r>
+        <w:t>Most</w:t>
+      </w:r>
+      <w:r>
+        <w:t xml:space="preserve"> SPO cost are repeated. We can pre-process that fact once at the start and deal with </w:t>
+      </w:r>
+    </w:p>
+    <w:p>
+      <w:proofErr w:type="gramStart"/>
+      <w:r>
+        <w:t>`</w:t>
+      </w:r>
+      <w:r>
+        <w:t>(</w:t>
+      </w:r>
+      <w:proofErr w:type="gramEnd"/>
+      <w:r>
+        <w:t>cost,</w:t>
+      </w:r>
+      <w:r>
+        <w:t xml:space="preserve"> </w:t>
+      </w:r>
+      <w:r>
+        <w:t>count)</w:t>
+      </w:r>
+      <w:r>
+        <w:t>`</w:t>
+      </w:r>
+      <w:r>
+        <w:t xml:space="preserve"> items.</w:t>
+      </w:r>
+    </w:p>
+    <w:p>
+      <w:pPr>
+        <w:rPr>
+          <w:b/>
+          <w:bCs/>
+        </w:rPr>
+      </w:pPr>
+      <w:r>
+        <w:rPr>
+          <w:b/>
+          <w:bCs/>
+        </w:rPr>
+        <w:t>Rank Query</w:t>
+      </w:r>
+    </w:p>
+    <w:p>
+      <w:r>
+        <w:t>The base case (count all element below budget) can be repeated millions of times.</w:t>
+      </w:r>
+      <w:r>
+        <w:t xml:space="preserve"> </w:t>
+      </w:r>
+      <w:r>
+        <w:t>Fortunately,</w:t>
+      </w:r>
+      <w:r>
+        <w:t xml:space="preserve"> it’s a standard operation and there’s </w:t>
+      </w:r>
+      <w:r>
+        <w:t>data structure</w:t>
+      </w:r>
+      <w:r>
+        <w:t>s</w:t>
+      </w:r>
+      <w:r>
+        <w:t xml:space="preserve"> for it. </w:t>
+      </w:r>
+      <w:r>
+        <w:br/>
+      </w:r>
+      <w:r>
+        <w:rPr>
+          <w:b/>
+          <w:bCs/>
+        </w:rPr>
+        <w:t>R</w:t>
+      </w:r>
+      <w:r>
+        <w:rPr>
+          <w:b/>
+          <w:bCs/>
+        </w:rPr>
+        <w:t>ank</w:t>
+      </w:r>
+      <w:r>
+        <w:rPr>
+          <w:b/>
+          <w:bCs/>
+        </w:rPr>
+        <w:t xml:space="preserve"> </w:t>
+      </w:r>
+      <w:r>
+        <w:rPr>
+          <w:b/>
+          <w:bCs/>
+        </w:rPr>
+        <w:t>x</w:t>
+      </w:r>
+      <w:r>
+        <w:rPr>
+          <w:b/>
+          <w:bCs/>
+        </w:rPr>
+        <w:t xml:space="preserve"> in S</w:t>
+      </w:r>
+      <w:r>
+        <w:rPr>
+          <w:b/>
+          <w:bCs/>
+        </w:rPr>
+        <w:t xml:space="preserve">: </w:t>
+      </w:r>
+      <w:r>
+        <w:rPr>
+          <w:b/>
+          <w:bCs/>
+        </w:rPr>
+        <w:t>the number of elements in S that are no greater than x</w:t>
+      </w:r>
+      <w:r>
+        <w:rPr>
+          <w:b/>
+          <w:bCs/>
+        </w:rPr>
+        <w:t xml:space="preserve">.  </w:t>
+      </w:r>
+      <w:r>
+        <w:rPr>
+          <w:b/>
+          <w:bCs/>
+        </w:rPr>
+        <w:br/>
+      </w:r>
+    </w:p>
+    <w:p>
+      <w:r>
+        <w:t>There’s specialized structure for that but for now we’ll keep it simple with binary search over our (</w:t>
+      </w:r>
+      <w:proofErr w:type="spellStart"/>
+      <w:proofErr w:type="gramStart"/>
+      <w:r>
+        <w:t>cost,count</w:t>
+      </w:r>
+      <w:proofErr w:type="spellEnd"/>
+      <w:proofErr w:type="gramEnd"/>
+      <w:r>
+        <w:t xml:space="preserve">) items.  </w:t>
+      </w:r>
+      <w:r>
+        <w:t>Actually we’ll store (</w:t>
+      </w:r>
+      <w:proofErr w:type="spellStart"/>
+      <w:proofErr w:type="gramStart"/>
+      <w:r>
+        <w:t>cost,count</w:t>
+      </w:r>
+      <w:proofErr w:type="gramEnd"/>
+      <w:r>
+        <w:t>,rank</w:t>
+      </w:r>
+      <w:proofErr w:type="spellEnd"/>
+      <w:r>
+        <w:t>) where rank is cumulative sum of count after being sorted.</w:t>
+      </w:r>
+    </w:p>
+    <w:p/>
+    <w:p/>
+    <w:p>
+      <w:r>
+        <w:t xml:space="preserve"> </w:t>
+      </w:r>
+    </w:p>
+    <w:p/>
+    <w:p>
+      <w:pPr>
+        <w:rPr>
+          <w:b/>
+          <w:bCs/>
+        </w:rPr>
+      </w:pPr>
+    </w:p>
+    <w:p>
+      <w:pPr>
+        <w:rPr>
+          <w:b/>
+          <w:bCs/>
+        </w:rPr>
+      </w:pPr>
+    </w:p>
+    <w:p>
+      <w:pPr>
+        <w:rPr>
+          <w:b/>
+          <w:bCs/>
+        </w:rPr>
+      </w:pPr>
+    </w:p>
+    <w:p>
+      <w:pPr>
+        <w:rPr>
+          <w:b/>
+          <w:bCs/>
+        </w:rPr>
+      </w:pPr>
+    </w:p>
+    <w:p>
+      <w:pPr>
+        <w:rPr>
+          <w:b/>
+          <w:bCs/>
+        </w:rPr>
+      </w:pPr>
+    </w:p>
+    <w:p>
+      <w:pPr>
+        <w:rPr>
+          <w:b/>
+          <w:bCs/>
+        </w:rPr>
+      </w:pPr>
+    </w:p>
+    <w:p>
+      <w:pPr>
+        <w:rPr>
+          <w:b/>
+          <w:bCs/>
+        </w:rPr>
+      </w:pPr>
+    </w:p>
+    <w:p>
+      <w:pPr>
+        <w:rPr>
+          <w:b/>
+          <w:bCs/>
+        </w:rPr>
+      </w:pPr>
+    </w:p>
+    <w:p>
+      <w:pPr>
+        <w:rPr>
+          <w:b/>
+          <w:bCs/>
+        </w:rPr>
+      </w:pPr>
+    </w:p>
+    <w:p>
+      <w:pPr>
+        <w:rPr>
+          <w:b/>
+          <w:bCs/>
+        </w:rPr>
+      </w:pPr>
+    </w:p>
+    <w:p>
+      <w:pPr>
+        <w:rPr>
+          <w:b/>
+          <w:bCs/>
+        </w:rPr>
+      </w:pPr>
+      <w:r>
+        <w:rPr>
+          <w:b/>
+          <w:bCs/>
+        </w:rPr>
+        <w:lastRenderedPageBreak/>
         <w:t>Easy case</w:t>
       </w:r>
       <w:r>
@@ -537,134 +891,71 @@
       </w:r>
     </w:p>
     <w:p>
+      <w:r>
+        <w:t>The budget at the start of the step is perfectly known.</w:t>
+      </w:r>
+      <w:r>
+        <w:t xml:space="preserve"> </w:t>
+      </w:r>
+      <w:r>
+        <w:t>So,</w:t>
+      </w:r>
+      <w:r>
+        <w:t xml:space="preserve"> probability of selection is 1/count</w:t>
+      </w:r>
+      <w:r>
+        <w:t xml:space="preserve"> of items</w:t>
+      </w:r>
+      <w:r>
+        <w:t xml:space="preserve"> below budget.</w:t>
+      </w:r>
+    </w:p>
+    <w:p>
+      <w:pPr>
+        <w:rPr>
+          <w:b/>
+          <w:bCs/>
+        </w:rPr>
+      </w:pPr>
+      <w:r>
+        <w:rPr>
+          <w:b/>
+          <w:bCs/>
+        </w:rPr>
+        <w:t>Medium</w:t>
+      </w:r>
+      <w:r>
+        <w:rPr>
+          <w:b/>
+          <w:bCs/>
+        </w:rPr>
+        <w:t xml:space="preserve"> Case</w:t>
+      </w:r>
+      <w:r>
+        <w:rPr>
+          <w:b/>
+          <w:bCs/>
+        </w:rPr>
+        <w:t xml:space="preserve">, step 2 </w:t>
+      </w:r>
+      <w:r>
+        <w:t xml:space="preserve">  </w:t>
+      </w:r>
+    </w:p>
+    <w:p>
       <w:proofErr w:type="gramStart"/>
       <w:r>
-        <w:t>P(</w:t>
+        <w:t>P( “</w:t>
       </w:r>
       <w:proofErr w:type="gramEnd"/>
       <w:r>
-        <w:t>“exactly 0” | budget) = 1 – P(“select this” | budget)</w:t>
-      </w:r>
-    </w:p>
-    <w:p>
-      <w:r>
-        <w:t>&gt;&gt; Just count the number of available Pokémon below budget.</w:t>
-      </w:r>
-      <w:r>
-        <w:br/>
-        <w:t xml:space="preserve">      Then </w:t>
-      </w:r>
-      <w:proofErr w:type="gramStart"/>
-      <w:r>
-        <w:t>P(</w:t>
-      </w:r>
-      <w:proofErr w:type="gramEnd"/>
-      <w:r>
-        <w:t xml:space="preserve">“select this”) = 0 is self over budget. Or 1/ </w:t>
-      </w:r>
-      <w:r>
-        <w:t>count below</w:t>
-      </w:r>
-      <w:r>
-        <w:t>(budget).</w:t>
-      </w:r>
-    </w:p>
-    <w:p>
-      <w:r>
-        <w:t xml:space="preserve"> </w:t>
-      </w:r>
-      <w:r>
-        <w:t xml:space="preserve">We can trim the list of all </w:t>
-      </w:r>
-      <w:r>
-        <w:t>SPO</w:t>
-      </w:r>
-      <w:r>
-        <w:t xml:space="preserve"> to just </w:t>
-      </w:r>
-      <w:r>
-        <w:t>SPO</w:t>
-      </w:r>
-      <w:r>
-        <w:t xml:space="preserve"> bellow initial budget.</w:t>
-      </w:r>
-    </w:p>
-    <w:p>
-      <w:pPr>
-        <w:rPr>
-          <w:b/>
-          <w:bCs/>
-        </w:rPr>
-      </w:pPr>
-      <w:r>
-        <w:rPr>
-          <w:b/>
-          <w:bCs/>
-        </w:rPr>
-        <w:t>Medium</w:t>
-      </w:r>
-      <w:r>
-        <w:rPr>
-          <w:b/>
-          <w:bCs/>
-        </w:rPr>
-        <w:t xml:space="preserve"> Case</w:t>
-      </w:r>
-      <w:r>
-        <w:rPr>
-          <w:b/>
-          <w:bCs/>
-        </w:rPr>
-        <w:t xml:space="preserve">, step 2 </w:t>
-      </w:r>
-    </w:p>
-    <w:p>
-      <w:proofErr w:type="gramStart"/>
-      <w:r>
-        <w:t>P(</w:t>
-      </w:r>
-      <w:proofErr w:type="gramEnd"/>
-      <w:r>
-        <w:t>“exactly 0”</w:t>
-      </w:r>
-      <w:r>
-        <w:t xml:space="preserve"> </w:t>
-      </w:r>
-      <w:r>
-        <w:t>| budget</w:t>
-      </w:r>
-      <w:r>
-        <w:t xml:space="preserve"> after </w:t>
-      </w:r>
-      <w:r>
-        <w:t>step1) = 1 – P( “select this” | budget</w:t>
-      </w:r>
-      <w:r>
-        <w:t xml:space="preserve"> after </w:t>
-      </w:r>
-      <w:r>
-        <w:t>step</w:t>
-      </w:r>
-      <w:r>
-        <w:t>1</w:t>
-      </w:r>
-      <w:r>
-        <w:t>)</w:t>
-      </w:r>
-    </w:p>
-    <w:p>
-      <w:r>
-        <w:t xml:space="preserve">  </w:t>
-      </w:r>
-    </w:p>
-    <w:p>
-      <w:proofErr w:type="gramStart"/>
-      <w:r>
-        <w:t>P( “</w:t>
-      </w:r>
-      <w:proofErr w:type="gramEnd"/>
-      <w:r>
-        <w:t xml:space="preserve">select this” | </w:t>
+        <w:t xml:space="preserve">select </w:t>
+      </w:r>
+      <w:r>
+        <w:t>target</w:t>
+      </w:r>
+      <w:r>
+        <w:t xml:space="preserve">” | </w:t>
       </w:r>
       <w:r>
         <w:t>budget after step1</w:t>
@@ -716,13 +1007,31 @@
                 <w:rPr>
                   <w:rFonts w:ascii="Cambria Math" w:hAnsi="Cambria Math"/>
                 </w:rPr>
-                <m:t xml:space="preserve"> “select this” |budget=bx</m:t>
+                <m:t xml:space="preserve"> “select </m:t>
+              </m:r>
+              <m:r>
+                <m:rPr>
+                  <m:sty m:val="p"/>
+                </m:rPr>
+                <w:rPr>
+                  <w:rFonts w:ascii="Cambria Math" w:hAnsi="Cambria Math"/>
+                </w:rPr>
+                <m:t>target</m:t>
+              </m:r>
+              <m:r>
+                <m:rPr>
+                  <m:sty m:val="p"/>
+                </m:rPr>
+                <w:rPr>
+                  <w:rFonts w:ascii="Cambria Math" w:hAnsi="Cambria Math"/>
+                </w:rPr>
+                <m:t>” |budget=bx</m:t>
               </m:r>
               <m:r>
                 <w:rPr>
                   <w:rFonts w:ascii="Cambria Math" w:hAnsi="Cambria Math"/>
                 </w:rPr>
-                <m:t>)P(bx|step2)</m:t>
+                <m:t>)P(bx)</m:t>
               </m:r>
             </m:e>
           </m:nary>
@@ -731,220 +1040,347 @@
     </w:p>
     <w:p>
       <w:pPr>
+        <w:pStyle w:val="ListParagraph"/>
+        <w:numPr>
+          <w:ilvl w:val="0"/>
+          <w:numId w:val="1"/>
+        </w:numPr>
         <w:rPr>
           <w:rFonts w:eastAsiaTheme="minorEastAsia"/>
         </w:rPr>
       </w:pPr>
-    </w:p>
-    <w:p>
-      <w:r>
-        <w:t>&gt;&gt; Loop all the valid sleep style for step 1.</w:t>
-      </w:r>
-      <w:r>
+      <w:r>
+        <w:rPr>
+          <w:rFonts w:eastAsiaTheme="minorEastAsia"/>
+        </w:rPr>
+        <w:t>Loop all the valid sleep style at step 1.</w:t>
+      </w:r>
+    </w:p>
+    <w:p>
+      <w:pPr>
+        <w:pStyle w:val="ListParagraph"/>
+        <w:numPr>
+          <w:ilvl w:val="0"/>
+          <w:numId w:val="1"/>
+        </w:numPr>
+        <w:rPr>
+          <w:rFonts w:eastAsiaTheme="minorEastAsia"/>
+        </w:rPr>
+      </w:pPr>
+      <w:r>
+        <w:rPr>
+          <w:rFonts w:eastAsiaTheme="minorEastAsia"/>
+        </w:rPr>
+        <w:t xml:space="preserve">Compute the </w:t>
+      </w:r>
+      <w:r>
+        <w:rPr>
+          <w:rFonts w:eastAsiaTheme="minorEastAsia"/>
+        </w:rPr>
+        <w:t>budgets after that pool. (child budget = parent – pull cost)</w:t>
+      </w:r>
+    </w:p>
+    <w:p>
+      <w:pPr>
+        <w:pStyle w:val="ListParagraph"/>
+        <w:numPr>
+          <w:ilvl w:val="0"/>
+          <w:numId w:val="1"/>
+        </w:numPr>
+        <w:rPr>
+          <w:rFonts w:eastAsiaTheme="minorEastAsia"/>
+        </w:rPr>
+      </w:pPr>
+      <w:r>
+        <w:rPr>
+          <w:rFonts w:eastAsiaTheme="minorEastAsia"/>
+        </w:rPr>
+        <w:t xml:space="preserve">Group budgets that are the same. Keep (value, count) </w:t>
+      </w:r>
+    </w:p>
+    <w:p>
+      <w:pPr>
+        <w:pStyle w:val="ListParagraph"/>
+        <w:numPr>
+          <w:ilvl w:val="0"/>
+          <w:numId w:val="1"/>
+        </w:numPr>
+        <w:rPr>
+          <w:b/>
+          <w:bCs/>
+        </w:rPr>
+      </w:pPr>
+      <w:r>
+        <w:rPr>
+          <w:rFonts w:eastAsiaTheme="minorEastAsia"/>
+        </w:rPr>
+        <w:t>P(bx) is count / total</w:t>
+      </w:r>
+      <w:r>
+        <w:rPr>
+          <w:rFonts w:eastAsiaTheme="minorEastAsia"/>
+        </w:rPr>
         <w:br/>
-        <w:t xml:space="preserve">&gt;&gt; </w:t>
-      </w:r>
-      <w:r>
-        <w:t>Compute the remaining budget (</w:t>
-      </w:r>
-      <w:r>
-        <w:t>parent Budget</w:t>
-      </w:r>
-      <w:r>
-        <w:t xml:space="preserve"> - </w:t>
+      </w:r>
+    </w:p>
+    <w:p>
+      <w:pPr>
+        <w:rPr>
+          <w:b/>
+          <w:bCs/>
+        </w:rPr>
+      </w:pPr>
+      <w:r>
+        <w:rPr>
+          <w:b/>
+          <w:bCs/>
+        </w:rPr>
+        <w:t>Hard Case, step 3+</w:t>
+      </w:r>
+    </w:p>
+    <w:p>
+      <w:pPr>
+        <w:pStyle w:val="ListParagraph"/>
+        <w:numPr>
+          <w:ilvl w:val="0"/>
+          <w:numId w:val="1"/>
+        </w:numPr>
+      </w:pPr>
+      <w:r>
+        <w:t>For each of the budget</w:t>
+      </w:r>
+      <w:r>
+        <w:t>s</w:t>
+      </w:r>
+      <w:r>
+        <w:t xml:space="preserve"> </w:t>
+      </w:r>
+      <w:r>
+        <w:t>at the end of the previous step.</w:t>
+      </w:r>
+    </w:p>
+    <w:p>
+      <w:pPr>
+        <w:pStyle w:val="ListParagraph"/>
+        <w:numPr>
+          <w:ilvl w:val="0"/>
+          <w:numId w:val="1"/>
+        </w:numPr>
+      </w:pPr>
+      <w:r>
+        <w:t>We repeat making all possible pull.</w:t>
+      </w:r>
+    </w:p>
+    <w:p>
+      <w:pPr>
+        <w:pStyle w:val="ListParagraph"/>
+        <w:numPr>
+          <w:ilvl w:val="0"/>
+          <w:numId w:val="1"/>
+        </w:numPr>
+      </w:pPr>
+      <w:r>
+        <w:t xml:space="preserve">The child budget probability is also </w:t>
+      </w:r>
+      <w:r>
+        <w:rPr>
+          <w:rFonts w:eastAsiaTheme="minorEastAsia"/>
+        </w:rPr>
+        <w:t xml:space="preserve">count / </w:t>
+      </w:r>
+      <w:r>
+        <w:rPr>
+          <w:rFonts w:eastAsiaTheme="minorEastAsia"/>
+        </w:rPr>
+        <w:t xml:space="preserve">total but multiplied by parent probability. </w:t>
+      </w:r>
+      <w:r>
+        <w:rPr>
+          <w:rFonts w:eastAsiaTheme="minorEastAsia"/>
+        </w:rPr>
+        <w:br/>
+        <w:t>(AND is multiplication)</w:t>
+      </w:r>
+    </w:p>
+    <w:p>
+      <w:pPr>
+        <w:pStyle w:val="ListParagraph"/>
+        <w:numPr>
+          <w:ilvl w:val="0"/>
+          <w:numId w:val="1"/>
+        </w:numPr>
+      </w:pPr>
+      <w:r>
+        <w:t>It’s likely that multiple parents will results in the same children budget</w:t>
+      </w:r>
+      <w:r>
+        <w:t xml:space="preserve">, we can merge two </w:t>
+      </w:r>
+      <w:r>
+        <w:t>paths</w:t>
+      </w:r>
+      <w:r>
+        <w:t xml:space="preserve"> to get the same state by adding their probabilities. (OR is addition)</w:t>
+      </w:r>
+    </w:p>
+    <w:p>
+      <w:pPr>
+        <w:pStyle w:val="ListParagraph"/>
+        <w:numPr>
+          <w:ilvl w:val="0"/>
+          <w:numId w:val="1"/>
+        </w:numPr>
+      </w:pPr>
+      <w:r>
+        <w:t>The total probability law is the same as with step 2, we just have exponentially more starting state to consider.</w:t>
+      </w:r>
+    </w:p>
+    <w:p>
+      <w:pPr>
+        <w:pStyle w:val="ListParagraph"/>
+        <w:numPr>
+          <w:ilvl w:val="0"/>
+          <w:numId w:val="1"/>
+        </w:numPr>
+      </w:pPr>
+      <w:r>
+        <w:t xml:space="preserve">Once a budget get below the cost of target, we know that budget and all it’s children will get multiplied by zero in the </w:t>
       </w:r>
       <w:proofErr w:type="gramStart"/>
       <w:r>
-        <w:t>SPO</w:t>
-      </w:r>
-      <w:r>
-        <w:t xml:space="preserve"> )</w:t>
+        <w:t>P(</w:t>
       </w:r>
       <w:proofErr w:type="gramEnd"/>
       <w:r>
+        <w:t>“select target”), so we can prune that budget line.</w:t>
+      </w:r>
+    </w:p>
+    <w:p>
+      <w:pPr>
+        <w:rPr>
+          <w:b/>
+          <w:bCs/>
+        </w:rPr>
+      </w:pPr>
+      <w:r>
+        <w:rPr>
+          <w:b/>
+          <w:bCs/>
+        </w:rPr>
+        <w:t>Last step</w:t>
+      </w:r>
+    </w:p>
+    <w:p>
+      <w:pPr>
+        <w:pStyle w:val="ListParagraph"/>
+        <w:numPr>
+          <w:ilvl w:val="0"/>
+          <w:numId w:val="1"/>
+        </w:numPr>
+      </w:pPr>
+      <w:r>
+        <w:t xml:space="preserve">Mostly the same as the other but </w:t>
+      </w:r>
+      <w:proofErr w:type="gramStart"/>
+      <w:r>
+        <w:t>P(</w:t>
+      </w:r>
+      <w:proofErr w:type="gramEnd"/>
+      <w:r>
+        <w:t>“select target”)</w:t>
+      </w:r>
+      <w:r>
+        <w:t xml:space="preserve"> has a different law.</w:t>
+      </w:r>
+    </w:p>
+    <w:p>
+      <w:pPr>
+        <w:pStyle w:val="ListParagraph"/>
+        <w:numPr>
+          <w:ilvl w:val="0"/>
+          <w:numId w:val="1"/>
+        </w:numPr>
+      </w:pPr>
+      <w:r>
+        <w:t xml:space="preserve">It’s now just a question </w:t>
+      </w:r>
+      <w:r>
+        <w:t>whether</w:t>
+      </w:r>
+      <w:r>
+        <w:t xml:space="preserve"> target is the </w:t>
+      </w:r>
+      <w:r>
+        <w:t>largest element remaining.</w:t>
+      </w:r>
+    </w:p>
+    <w:p>
+      <w:pPr>
+        <w:rPr>
+          <w:b/>
+          <w:bCs/>
+        </w:rPr>
+      </w:pPr>
+      <w:r>
+        <w:rPr>
+          <w:b/>
+          <w:bCs/>
+        </w:rPr>
+        <w:t>Fillers</w:t>
+      </w:r>
+    </w:p>
+    <w:p>
+      <w:pPr>
+        <w:pStyle w:val="ListParagraph"/>
+        <w:numPr>
+          <w:ilvl w:val="0"/>
+          <w:numId w:val="1"/>
+        </w:numPr>
+      </w:pPr>
+      <w:r>
+        <w:t xml:space="preserve">We know once budget reach zero, we’ll only select filler. If target is above the filler line, we can 100% ignore this. The game can select 1000 fillers or 0 fillers and that does not change the probability of seeing </w:t>
+      </w:r>
+      <w:r>
+        <w:t>target.</w:t>
+      </w:r>
+      <w:r>
+        <w:t xml:space="preserve"> (when target value &gt;filler value)</w:t>
+      </w:r>
+    </w:p>
+    <w:p>
+      <w:pPr>
+        <w:pStyle w:val="ListParagraph"/>
+        <w:numPr>
+          <w:ilvl w:val="0"/>
+          <w:numId w:val="1"/>
+        </w:numPr>
+      </w:pPr>
+      <w:r>
+        <w:t xml:space="preserve">If target is a filler, the easy fix is to set a floor on the budget same as filler value. </w:t>
+      </w:r>
+      <w:r>
         <w:br/>
-        <w:t xml:space="preserve">&gt;&gt; Keep track of the different budgets and </w:t>
-      </w:r>
-      <w:r>
-        <w:t xml:space="preserve">their </w:t>
-      </w:r>
-      <w:r>
-        <w:t>counts</w:t>
-      </w:r>
-      <w:r>
-        <w:br/>
-        <w:t>Then P(b</w:t>
-      </w:r>
-      <w:r>
-        <w:t>udget X</w:t>
-      </w:r>
-      <w:r>
-        <w:t xml:space="preserve">) = </w:t>
-      </w:r>
-      <w:r>
-        <w:t>count self</w:t>
-      </w:r>
-      <w:r>
-        <w:t xml:space="preserve"> / </w:t>
-      </w:r>
-      <w:r>
-        <w:t>count all</w:t>
-      </w:r>
-    </w:p>
-    <w:p>
-      <w:r>
-        <w:t xml:space="preserve">Once we have the different budgets, we can apply the </w:t>
+        <w:t xml:space="preserve">Child budget = </w:t>
       </w:r>
       <w:proofErr w:type="gramStart"/>
       <w:r>
-        <w:t>P(</w:t>
+        <w:t>Max(</w:t>
       </w:r>
       <w:proofErr w:type="gramEnd"/>
       <w:r>
-        <w:t>“select this”) of step 1 for each of them.</w:t>
-      </w:r>
-    </w:p>
-    <w:p>
-      <w:r>
-        <w:t>If a budget is below SPO</w:t>
-      </w:r>
-      <w:r>
-        <w:t>,</w:t>
-      </w:r>
-      <w:r>
-        <w:t xml:space="preserve"> </w:t>
-      </w:r>
-      <w:proofErr w:type="gramStart"/>
-      <w:r>
-        <w:t>P(</w:t>
-      </w:r>
-      <w:proofErr w:type="gramEnd"/>
-      <w:r>
-        <w:t>“select this”) will be zero for the remaining of the algorithm so we can just drop that budget. However</w:t>
-      </w:r>
-      <w:r>
-        <w:t>,</w:t>
-      </w:r>
-      <w:r>
-        <w:t xml:space="preserve"> </w:t>
-      </w:r>
-      <w:r>
-        <w:t>count all</w:t>
-      </w:r>
-      <w:r>
-        <w:t xml:space="preserve"> must still account for it.</w:t>
-      </w:r>
-    </w:p>
-    <w:p>
-      <w:pPr>
-        <w:rPr>
-          <w:b/>
-          <w:bCs/>
-        </w:rPr>
-      </w:pPr>
-      <w:r>
-        <w:rPr>
-          <w:b/>
-          <w:bCs/>
-        </w:rPr>
-        <w:t>Hard</w:t>
-      </w:r>
-      <w:r>
-        <w:rPr>
-          <w:b/>
-          <w:bCs/>
-        </w:rPr>
-        <w:t xml:space="preserve"> Case</w:t>
-      </w:r>
-      <w:r>
-        <w:rPr>
-          <w:b/>
-          <w:bCs/>
-        </w:rPr>
-        <w:t>, step 3+</w:t>
-      </w:r>
-    </w:p>
-    <w:p>
-      <w:r>
-        <w:t>For each of the budget</w:t>
-      </w:r>
-      <w:r>
-        <w:t>s</w:t>
-      </w:r>
-      <w:r>
-        <w:t xml:space="preserve"> </w:t>
-      </w:r>
-      <w:r>
-        <w:t>at the end of step</w:t>
-      </w:r>
-      <w:r>
-        <w:t xml:space="preserve"> 2.</w:t>
-      </w:r>
-    </w:p>
-    <w:p>
-      <w:r>
-        <w:t xml:space="preserve">This is now a </w:t>
-      </w:r>
-      <w:r>
-        <w:t>“parent Budget”</w:t>
-      </w:r>
-      <w:r>
-        <w:t xml:space="preserve"> for the loop described in step 2.</w:t>
-      </w:r>
-      <w:r>
-        <w:br/>
-        <w:t>We’ll end up with (</w:t>
-      </w:r>
-      <w:r>
-        <w:t>(parent Budget</w:t>
-      </w:r>
-      <w:r>
-        <w:t xml:space="preserve"> </w:t>
-      </w:r>
-      <w:proofErr w:type="gramStart"/>
-      <w:r>
-        <w:t xml:space="preserve">-  </w:t>
-      </w:r>
-      <w:proofErr w:type="spellStart"/>
-      <w:r>
-        <w:t>SPOi</w:t>
-      </w:r>
-      <w:proofErr w:type="spellEnd"/>
-      <w:proofErr w:type="gramEnd"/>
-      <w:r>
-        <w:t>)</w:t>
-      </w:r>
-      <w:r>
-        <w:t xml:space="preserve">, </w:t>
-      </w:r>
-      <w:r>
-        <w:t>parent Probability</w:t>
-      </w:r>
-      <w:r>
-        <w:t>*count/</w:t>
-      </w:r>
-      <w:r>
-        <w:t>count all</w:t>
-      </w:r>
-      <w:r>
-        <w:t>)</w:t>
-      </w:r>
-    </w:p>
-    <w:p>
-      <w:r>
-        <w:t>The probability of the children budget is now the probability amongst the children multiplied by the probability of the parent.</w:t>
-      </w:r>
-    </w:p>
-    <w:p>
-      <w:r>
-        <w:t>It’s likely that multiple parents will results in the same children budget. It’s possible to merge those children by adding their probabilities.</w:t>
-      </w:r>
-    </w:p>
-    <w:p>
-      <w:r>
-        <w:t>Step2 is really the same as step3+ but with a single parent budget.</w:t>
-      </w:r>
-    </w:p>
+        <w:t>parent-cost, filler value)</w:t>
+      </w:r>
+    </w:p>
+    <w:p>
+      <w:pPr>
+        <w:rPr>
+          <w:b/>
+          <w:bCs/>
+        </w:rPr>
+      </w:pPr>
+    </w:p>
+    <w:p/>
+    <w:p/>
     <w:p/>
     <w:sectPr>
       <w:pgSz w:w="12240" w:h="15840"/>
@@ -1009,6 +1445,118 @@
 <file path=word/numbering.xml><?xml version="1.0" encoding="utf-8"?>
 <w:numbering xmlns:wpc="http://schemas.microsoft.com/office/word/2010/wordprocessingCanvas" xmlns:cx="http://schemas.microsoft.com/office/drawing/2014/chartex" xmlns:cx1="http://schemas.microsoft.com/office/drawing/2015/9/8/chartex" xmlns:cx2="http://schemas.microsoft.com/office/drawing/2015/10/21/chartex" xmlns:cx3="http://schemas.microsoft.com/office/drawing/2016/5/9/chartex" xmlns:cx4="http://schemas.microsoft.com/office/drawing/2016/5/10/chartex" xmlns:cx5="http://schemas.microsoft.com/office/drawing/2016/5/11/chartex" xmlns:cx6="http://schemas.microsoft.com/office/drawing/2016/5/12/chartex" xmlns:cx7="http://schemas.microsoft.com/office/drawing/2016/5/13/chartex" xmlns:cx8="http://schemas.microsoft.com/office/drawing/2016/5/14/chartex" xmlns:mc="http://schemas.openxmlformats.org/markup-compatibility/2006" xmlns:aink="http://schemas.microsoft.com/office/drawing/2016/ink" xmlns:am3d="http://schemas.microsoft.com/office/drawing/2017/model3d" xmlns:o="urn:schemas-microsoft-com:office:office" xmlns:oel="http://schemas.microsoft.com/office/2019/extlst" xmlns:r="http://schemas.openxmlformats.org/officeDocument/2006/relationships" xmlns:m="http://schemas.openxmlformats.org/officeDocument/2006/math" xmlns:v="urn:schemas-microsoft-com:vml" xmlns:wp14="http://schemas.microsoft.com/office/word/2010/wordprocessingDrawing" xmlns:wp="http://schemas.openxmlformats.org/drawingml/2006/wordprocessingDrawing" xmlns:w10="urn:schemas-microsoft-com:office:word" xmlns:w="http://schemas.openxmlformats.org/wordprocessingml/2006/main" xmlns:w14="http://schemas.microsoft.com/office/word/2010/wordml" xmlns:w15="http://schemas.microsoft.com/office/word/2012/wordml" xmlns:w16cex="http://schemas.microsoft.com/office/word/2018/wordml/cex" xmlns:w16cid="http://schemas.microsoft.com/office/word/2016/wordml/cid" xmlns:w16="http://schemas.microsoft.com/office/word/2018/wordml" xmlns:w16sdtdh="http://schemas.microsoft.com/office/word/2020/wordml/sdtdatahash" xmlns:w16se="http://schemas.microsoft.com/office/word/2015/wordml/symex" xmlns:wpg="http://schemas.microsoft.com/office/word/2010/wordprocessingGroup" xmlns:wpi="http://schemas.microsoft.com/office/word/2010/wordprocessingInk" xmlns:wne="http://schemas.microsoft.com/office/word/2006/wordml" xmlns:wps="http://schemas.microsoft.com/office/word/2010/wordprocessingShape" mc:Ignorable="w14 w15 w16se w16cid w16 w16cex w16sdtdh wp14">
   <w:abstractNum w:abstractNumId="0" w15:restartNumberingAfterBreak="0">
+    <w:nsid w:val="17DB7472"/>
+    <w:multiLevelType w:val="hybridMultilevel"/>
+    <w:tmpl w:val="9F70099A"/>
+    <w:lvl w:ilvl="0" w:tplc="0C36AE84">
+      <w:numFmt w:val="bullet"/>
+      <w:lvlText w:val=""/>
+      <w:lvlJc w:val="left"/>
+      <w:pPr>
+        <w:ind w:left="720" w:hanging="360"/>
+      </w:pPr>
+      <w:rPr>
+        <w:rFonts w:ascii="Wingdings" w:eastAsiaTheme="minorHAnsi" w:hAnsi="Wingdings" w:cstheme="minorBidi" w:hint="default"/>
+      </w:rPr>
+    </w:lvl>
+    <w:lvl w:ilvl="1" w:tplc="10090003" w:tentative="1">
+      <w:start w:val="1"/>
+      <w:numFmt w:val="bullet"/>
+      <w:lvlText w:val="o"/>
+      <w:lvlJc w:val="left"/>
+      <w:pPr>
+        <w:ind w:left="1440" w:hanging="360"/>
+      </w:pPr>
+      <w:rPr>
+        <w:rFonts w:ascii="Courier New" w:hAnsi="Courier New" w:cs="Courier New" w:hint="default"/>
+      </w:rPr>
+    </w:lvl>
+    <w:lvl w:ilvl="2" w:tplc="10090005" w:tentative="1">
+      <w:start w:val="1"/>
+      <w:numFmt w:val="bullet"/>
+      <w:lvlText w:val=""/>
+      <w:lvlJc w:val="left"/>
+      <w:pPr>
+        <w:ind w:left="2160" w:hanging="360"/>
+      </w:pPr>
+      <w:rPr>
+        <w:rFonts w:ascii="Wingdings" w:hAnsi="Wingdings" w:hint="default"/>
+      </w:rPr>
+    </w:lvl>
+    <w:lvl w:ilvl="3" w:tplc="10090001" w:tentative="1">
+      <w:start w:val="1"/>
+      <w:numFmt w:val="bullet"/>
+      <w:lvlText w:val=""/>
+      <w:lvlJc w:val="left"/>
+      <w:pPr>
+        <w:ind w:left="2880" w:hanging="360"/>
+      </w:pPr>
+      <w:rPr>
+        <w:rFonts w:ascii="Symbol" w:hAnsi="Symbol" w:hint="default"/>
+      </w:rPr>
+    </w:lvl>
+    <w:lvl w:ilvl="4" w:tplc="10090003" w:tentative="1">
+      <w:start w:val="1"/>
+      <w:numFmt w:val="bullet"/>
+      <w:lvlText w:val="o"/>
+      <w:lvlJc w:val="left"/>
+      <w:pPr>
+        <w:ind w:left="3600" w:hanging="360"/>
+      </w:pPr>
+      <w:rPr>
+        <w:rFonts w:ascii="Courier New" w:hAnsi="Courier New" w:cs="Courier New" w:hint="default"/>
+      </w:rPr>
+    </w:lvl>
+    <w:lvl w:ilvl="5" w:tplc="10090005" w:tentative="1">
+      <w:start w:val="1"/>
+      <w:numFmt w:val="bullet"/>
+      <w:lvlText w:val=""/>
+      <w:lvlJc w:val="left"/>
+      <w:pPr>
+        <w:ind w:left="4320" w:hanging="360"/>
+      </w:pPr>
+      <w:rPr>
+        <w:rFonts w:ascii="Wingdings" w:hAnsi="Wingdings" w:hint="default"/>
+      </w:rPr>
+    </w:lvl>
+    <w:lvl w:ilvl="6" w:tplc="10090001" w:tentative="1">
+      <w:start w:val="1"/>
+      <w:numFmt w:val="bullet"/>
+      <w:lvlText w:val=""/>
+      <w:lvlJc w:val="left"/>
+      <w:pPr>
+        <w:ind w:left="5040" w:hanging="360"/>
+      </w:pPr>
+      <w:rPr>
+        <w:rFonts w:ascii="Symbol" w:hAnsi="Symbol" w:hint="default"/>
+      </w:rPr>
+    </w:lvl>
+    <w:lvl w:ilvl="7" w:tplc="10090003" w:tentative="1">
+      <w:start w:val="1"/>
+      <w:numFmt w:val="bullet"/>
+      <w:lvlText w:val="o"/>
+      <w:lvlJc w:val="left"/>
+      <w:pPr>
+        <w:ind w:left="5760" w:hanging="360"/>
+      </w:pPr>
+      <w:rPr>
+        <w:rFonts w:ascii="Courier New" w:hAnsi="Courier New" w:cs="Courier New" w:hint="default"/>
+      </w:rPr>
+    </w:lvl>
+    <w:lvl w:ilvl="8" w:tplc="10090005" w:tentative="1">
+      <w:start w:val="1"/>
+      <w:numFmt w:val="bullet"/>
+      <w:lvlText w:val=""/>
+      <w:lvlJc w:val="left"/>
+      <w:pPr>
+        <w:ind w:left="6480" w:hanging="360"/>
+      </w:pPr>
+      <w:rPr>
+        <w:rFonts w:ascii="Wingdings" w:hAnsi="Wingdings" w:hint="default"/>
+      </w:rPr>
+    </w:lvl>
+  </w:abstractNum>
+  <w:abstractNum w:abstractNumId="1" w15:restartNumberingAfterBreak="0">
     <w:nsid w:val="1F355939"/>
     <w:multiLevelType w:val="hybridMultilevel"/>
     <w:tmpl w:val="FC32B6E8"/>
@@ -1121,6 +1669,9 @@
     </w:lvl>
   </w:abstractNum>
   <w:num w:numId="1" w16cid:durableId="745148181">
+    <w:abstractNumId w:val="1"/>
+  </w:num>
+  <w:num w:numId="2" w16cid:durableId="1787651865">
     <w:abstractNumId w:val="0"/>
   </w:num>
 </w:numbering>
@@ -2119,6 +2670,18 @@
     <w:uiPriority w:val="99"/>
     <w:rsid w:val="006438A5"/>
   </w:style>
+  <w:style w:type="character" w:styleId="FollowedHyperlink">
+    <w:name w:val="FollowedHyperlink"/>
+    <w:basedOn w:val="DefaultParagraphFont"/>
+    <w:uiPriority w:val="99"/>
+    <w:semiHidden/>
+    <w:unhideWhenUsed/>
+    <w:rsid w:val="007B41D0"/>
+    <w:rPr>
+      <w:color w:val="96607D" w:themeColor="followedHyperlink"/>
+      <w:u w:val="single"/>
+    </w:rPr>
+  </w:style>
 </w:styles>
 </file>
 

</xml_diff>